<commit_message>
add merged labs pdf
</commit_message>
<xml_diff>
--- a/lab5/Lab5.docx
+++ b/lab5/Lab5.docx
@@ -6701,33 +6701,228 @@
           <w:sz w:val="24"/>
           <w:szCs w:val="24"/>
         </w:rPr>
-        <w:t>алгоритмом повного перебору визначен</w:t>
+        <w:t xml:space="preserve">алгоритмом повного перебору визначення </w:t>
+      </w:r>
+      <w:proofErr w:type="spellStart"/>
+      <w:r>
+        <w:rPr>
+          <w:sz w:val="24"/>
+          <w:szCs w:val="24"/>
+        </w:rPr>
+        <w:t>ізоморфності</w:t>
+      </w:r>
+      <w:proofErr w:type="spellEnd"/>
+      <w:r>
+        <w:rPr>
+          <w:sz w:val="24"/>
+          <w:szCs w:val="24"/>
+        </w:rPr>
+        <w:t xml:space="preserve"> графів.</w:t>
+      </w:r>
+    </w:p>
+    <w:p>
+      <w:pPr>
+        <w:rPr>
+          <w:sz w:val="24"/>
+          <w:szCs w:val="24"/>
+        </w:rPr>
+      </w:pPr>
+    </w:p>
+    <w:p>
+      <w:pPr>
+        <w:rPr>
+          <w:sz w:val="24"/>
+          <w:szCs w:val="24"/>
+        </w:rPr>
+      </w:pPr>
+    </w:p>
+    <w:p>
+      <w:pPr>
+        <w:rPr>
+          <w:sz w:val="24"/>
+          <w:szCs w:val="24"/>
+        </w:rPr>
+      </w:pPr>
+    </w:p>
+    <w:p>
+      <w:pPr>
+        <w:rPr>
+          <w:sz w:val="24"/>
+          <w:szCs w:val="24"/>
+        </w:rPr>
+      </w:pPr>
+    </w:p>
+    <w:p>
+      <w:pPr>
+        <w:rPr>
+          <w:sz w:val="24"/>
+          <w:szCs w:val="24"/>
+        </w:rPr>
+      </w:pPr>
+    </w:p>
+    <w:p>
+      <w:pPr>
+        <w:rPr>
+          <w:sz w:val="24"/>
+          <w:szCs w:val="24"/>
+        </w:rPr>
+      </w:pPr>
+    </w:p>
+    <w:p>
+      <w:pPr>
+        <w:rPr>
+          <w:sz w:val="24"/>
+          <w:szCs w:val="24"/>
+        </w:rPr>
+      </w:pPr>
+    </w:p>
+    <w:p>
+      <w:pPr>
+        <w:rPr>
+          <w:sz w:val="24"/>
+          <w:szCs w:val="24"/>
+        </w:rPr>
+      </w:pPr>
+    </w:p>
+    <w:p>
+      <w:pPr>
+        <w:rPr>
+          <w:sz w:val="24"/>
+          <w:szCs w:val="24"/>
+        </w:rPr>
+      </w:pPr>
+    </w:p>
+    <w:p>
+      <w:pPr>
+        <w:rPr>
+          <w:sz w:val="24"/>
+          <w:szCs w:val="24"/>
+        </w:rPr>
+      </w:pPr>
+    </w:p>
+    <w:p>
+      <w:pPr>
+        <w:rPr>
+          <w:sz w:val="24"/>
+          <w:szCs w:val="24"/>
+        </w:rPr>
+      </w:pPr>
+    </w:p>
+    <w:p>
+      <w:pPr>
+        <w:rPr>
+          <w:sz w:val="24"/>
+          <w:szCs w:val="24"/>
+        </w:rPr>
+      </w:pPr>
+    </w:p>
+    <w:p>
+      <w:pPr>
+        <w:rPr>
+          <w:sz w:val="24"/>
+          <w:szCs w:val="24"/>
+        </w:rPr>
+      </w:pPr>
+    </w:p>
+    <w:p>
+      <w:pPr>
+        <w:rPr>
+          <w:sz w:val="24"/>
+          <w:szCs w:val="24"/>
+        </w:rPr>
+      </w:pPr>
+    </w:p>
+    <w:p>
+      <w:pPr>
+        <w:rPr>
+          <w:sz w:val="24"/>
+          <w:szCs w:val="24"/>
+        </w:rPr>
+      </w:pPr>
+    </w:p>
+    <w:p>
+      <w:pPr>
+        <w:rPr>
+          <w:sz w:val="24"/>
+          <w:szCs w:val="24"/>
+        </w:rPr>
+      </w:pPr>
+    </w:p>
+    <w:p>
+      <w:pPr>
+        <w:rPr>
+          <w:sz w:val="24"/>
+          <w:szCs w:val="24"/>
+        </w:rPr>
+      </w:pPr>
+    </w:p>
+    <w:p>
+      <w:pPr>
+        <w:rPr>
+          <w:sz w:val="24"/>
+          <w:szCs w:val="24"/>
+        </w:rPr>
+      </w:pPr>
+    </w:p>
+    <w:p>
+      <w:pPr>
+        <w:rPr>
+          <w:sz w:val="24"/>
+          <w:szCs w:val="24"/>
+        </w:rPr>
+      </w:pPr>
+    </w:p>
+    <w:p>
+      <w:pPr>
+        <w:rPr>
+          <w:sz w:val="24"/>
+          <w:szCs w:val="24"/>
+        </w:rPr>
+      </w:pPr>
+    </w:p>
+    <w:p>
+      <w:pPr>
+        <w:ind w:firstLine="0"/>
+        <w:rPr>
+          <w:sz w:val="24"/>
+          <w:szCs w:val="24"/>
+        </w:rPr>
+      </w:pPr>
+      <w:r>
+        <w:rPr>
+          <w:b/>
+          <w:bCs/>
+          <w:sz w:val="24"/>
+          <w:szCs w:val="24"/>
+        </w:rPr>
+        <w:t>Програмні реалізації л</w:t>
       </w:r>
       <w:bookmarkStart w:id="0" w:name="_GoBack"/>
       <w:bookmarkEnd w:id="0"/>
       <w:r>
         <w:rPr>
-          <w:sz w:val="24"/>
-          <w:szCs w:val="24"/>
-        </w:rPr>
-        <w:t xml:space="preserve">ня </w:t>
-      </w:r>
-      <w:proofErr w:type="spellStart"/>
-      <w:r>
-        <w:rPr>
-          <w:sz w:val="24"/>
-          <w:szCs w:val="24"/>
-        </w:rPr>
-        <w:t>ізоморфності</w:t>
-      </w:r>
-      <w:proofErr w:type="spellEnd"/>
-      <w:r>
-        <w:rPr>
-          <w:sz w:val="24"/>
-          <w:szCs w:val="24"/>
-        </w:rPr>
-        <w:t xml:space="preserve"> графів.</w:t>
-      </w:r>
+          <w:b/>
+          <w:bCs/>
+          <w:sz w:val="24"/>
+          <w:szCs w:val="24"/>
+        </w:rPr>
+        <w:t>абораторних робіт:</w:t>
+      </w:r>
+      <w:r>
+        <w:rPr>
+          <w:sz w:val="24"/>
+          <w:szCs w:val="24"/>
+        </w:rPr>
+        <w:t xml:space="preserve"> </w:t>
+      </w:r>
+      <w:hyperlink r:id="rId10" w:history="1">
+        <w:r>
+          <w:rPr>
+            <w:rStyle w:val="Hyperlink"/>
+          </w:rPr>
+          <w:t>https://github.com/yunusQirimli/dm_lab</w:t>
+        </w:r>
+      </w:hyperlink>
     </w:p>
     <w:sectPr>
       <w:pgSz w:w="11906" w:h="16838"/>
@@ -6898,8 +7093,11 @@
     <w:lsdException w:name="Table 3D effects 3" w:semiHidden="1" w:unhideWhenUsed="1"/>
     <w:lsdException w:name="Table Contemporary" w:semiHidden="1" w:unhideWhenUsed="1"/>
     <w:lsdException w:name="Table Elegant" w:semiHidden="1" w:unhideWhenUsed="1"/>
+    <w:lsdException w:name="Table Professional" w:semiHidden="1" w:unhideWhenUsed="1"/>
     <w:lsdException w:name="Table Subtle 1" w:semiHidden="1" w:unhideWhenUsed="1"/>
     <w:lsdException w:name="Table Subtle 2" w:semiHidden="1" w:unhideWhenUsed="1"/>
+    <w:lsdException w:name="Table Web 1" w:semiHidden="1" w:unhideWhenUsed="1"/>
+    <w:lsdException w:name="Table Web 2" w:semiHidden="1" w:unhideWhenUsed="1"/>
     <w:lsdException w:name="Table Web 3" w:semiHidden="1" w:unhideWhenUsed="1"/>
     <w:lsdException w:name="Balloon Text" w:semiHidden="1" w:unhideWhenUsed="1"/>
     <w:lsdException w:name="Table Grid" w:uiPriority="59"/>
@@ -7232,6 +7430,18 @@
       <w:lang w:eastAsia="en-US"/>
     </w:rPr>
   </w:style>
+  <w:style w:type="character" w:styleId="Hyperlink">
+    <w:name w:val="Hyperlink"/>
+    <w:basedOn w:val="DefaultParagraphFont"/>
+    <w:uiPriority w:val="99"/>
+    <w:semiHidden/>
+    <w:unhideWhenUsed/>
+    <w:rsid w:val="0029391E"/>
+    <w:rPr>
+      <w:color w:val="0000FF"/>
+      <w:u w:val="single"/>
+    </w:rPr>
+  </w:style>
 </w:styles>
 </file>
 
@@ -7523,7 +7733,7 @@
 </file>
 
 <file path=customXml/itemProps1.xml><?xml version="1.0" encoding="utf-8"?>
-<ds:datastoreItem xmlns:ds="http://schemas.openxmlformats.org/officeDocument/2006/customXml" ds:itemID="{D8512EDD-4A48-4092-8B88-BF2A66E79BB7}">
+<ds:datastoreItem xmlns:ds="http://schemas.openxmlformats.org/officeDocument/2006/customXml" ds:itemID="{31FC2C0A-D645-480B-8EFB-743E84F9EDA2}">
   <ds:schemaRefs>
     <ds:schemaRef ds:uri="http://schemas.openxmlformats.org/officeDocument/2006/bibliography"/>
   </ds:schemaRefs>

</xml_diff>